<commit_message>
Finished review 1 ver of LO document
</commit_message>
<xml_diff>
--- a/Portfolio item LO Development.docx
+++ b/Portfolio item LO Development.docx
@@ -4,6 +4,34 @@
   <w:body>
     <w:p>
       <w:pPr>
+        <w:pStyle w:val="Title"/>
+        <w:rPr>
+          <w:lang w:val="nl-NL"/>
+        </w:rPr>
+      </w:pPr>
+      <w:r>
+        <w:rPr>
+          <w:lang w:val="nl-NL"/>
+        </w:rPr>
+        <w:t xml:space="preserve">Learning </w:t>
+      </w:r>
+      <w:proofErr w:type="spellStart"/>
+      <w:r>
+        <w:rPr>
+          <w:lang w:val="nl-NL"/>
+        </w:rPr>
+        <w:t>outcome</w:t>
+      </w:r>
+      <w:proofErr w:type="spellEnd"/>
+      <w:r>
+        <w:rPr>
+          <w:lang w:val="nl-NL"/>
+        </w:rPr>
+        <w:t xml:space="preserve"> Development:</w:t>
+      </w:r>
+    </w:p>
+    <w:p>
+      <w:pPr>
         <w:autoSpaceDE w:val="0"/>
         <w:autoSpaceDN w:val="0"/>
         <w:adjustRightInd w:val="0"/>
@@ -12,24 +40,13 @@
           <w:rFonts w:ascii="AppleSystemUIFont" w:hAnsi="AppleSystemUIFont" w:cs="AppleSystemUIFont"/>
           <w:b/>
           <w:bCs/>
+          <w:color w:val="000000" w:themeColor="text1"/>
           <w:kern w:val="0"/>
           <w:sz w:val="40"/>
           <w:szCs w:val="40"/>
-          <w:lang w:val="en-GB"/>
-        </w:rPr>
-      </w:pPr>
-      <w:r>
-        <w:rPr>
-          <w:rFonts w:ascii="AppleSystemUIFont" w:hAnsi="AppleSystemUIFont" w:cs="AppleSystemUIFont"/>
-          <w:b/>
-          <w:bCs/>
-          <w:kern w:val="0"/>
-          <w:sz w:val="40"/>
-          <w:szCs w:val="40"/>
-          <w:lang w:val="en-GB"/>
-        </w:rPr>
-        <w:t>Learning outcome Development:</w:t>
-      </w:r>
+          <w:lang w:val="nl-NL"/>
+        </w:rPr>
+      </w:pPr>
     </w:p>
     <w:p>
       <w:pPr>
@@ -41,10 +58,11 @@
           <w:rFonts w:ascii="AppleSystemUIFont" w:hAnsi="AppleSystemUIFont" w:cs="AppleSystemUIFont"/>
           <w:b/>
           <w:bCs/>
+          <w:color w:val="000000" w:themeColor="text1"/>
           <w:kern w:val="0"/>
           <w:sz w:val="40"/>
           <w:szCs w:val="40"/>
-          <w:lang w:val="en-GB"/>
+          <w:lang w:val="nl-NL"/>
         </w:rPr>
       </w:pPr>
     </w:p>
@@ -58,10 +76,11 @@
           <w:rFonts w:ascii="AppleSystemUIFont" w:hAnsi="AppleSystemUIFont" w:cs="AppleSystemUIFont"/>
           <w:b/>
           <w:bCs/>
+          <w:color w:val="000000" w:themeColor="text1"/>
           <w:kern w:val="0"/>
           <w:sz w:val="40"/>
           <w:szCs w:val="40"/>
-          <w:lang w:val="en-GB"/>
+          <w:lang w:val="nl-NL"/>
         </w:rPr>
       </w:pPr>
     </w:p>
@@ -75,507 +94,37 @@
           <w:rFonts w:ascii="AppleSystemUIFont" w:hAnsi="AppleSystemUIFont" w:cs="AppleSystemUIFont"/>
           <w:b/>
           <w:bCs/>
+          <w:color w:val="000000" w:themeColor="text1"/>
           <w:kern w:val="0"/>
           <w:sz w:val="40"/>
           <w:szCs w:val="40"/>
-          <w:lang w:val="en-GB"/>
-        </w:rPr>
-      </w:pPr>
-      <w:r>
+          <w:lang w:val="nl-NL"/>
+        </w:rPr>
+      </w:pPr>
+    </w:p>
+    <w:p>
+      <w:pPr>
+        <w:jc w:val="center"/>
         <w:rPr>
           <w:rFonts w:ascii="AppleSystemUIFont" w:hAnsi="AppleSystemUIFont" w:cs="AppleSystemUIFont"/>
           <w:b/>
           <w:bCs/>
+          <w:color w:val="000000" w:themeColor="text1"/>
           <w:kern w:val="0"/>
           <w:sz w:val="40"/>
           <w:szCs w:val="40"/>
-          <w:lang w:val="en-GB"/>
-        </w:rPr>
-        <w:t>[</w:t>
-      </w:r>
-      <w:proofErr w:type="spellStart"/>
-      <w:r>
-        <w:rPr>
-          <w:rFonts w:ascii="AppleSystemUIFont" w:hAnsi="AppleSystemUIFont" w:cs="AppleSystemUIFont"/>
-          <w:b/>
-          <w:bCs/>
-          <w:kern w:val="0"/>
-          <w:sz w:val="40"/>
-          <w:szCs w:val="40"/>
-          <w:lang w:val="en-GB"/>
-        </w:rPr>
-        <w:t>titel</w:t>
-      </w:r>
-      <w:proofErr w:type="spellEnd"/>
-      <w:r>
-        <w:rPr>
-          <w:rFonts w:ascii="AppleSystemUIFont" w:hAnsi="AppleSystemUIFont" w:cs="AppleSystemUIFont"/>
-          <w:b/>
-          <w:bCs/>
-          <w:kern w:val="0"/>
-          <w:sz w:val="40"/>
-          <w:szCs w:val="40"/>
-          <w:lang w:val="en-GB"/>
-        </w:rPr>
-        <w:t xml:space="preserve">] </w:t>
-      </w:r>
-      <w:proofErr w:type="spellStart"/>
-      <w:r>
-        <w:rPr>
-          <w:rFonts w:ascii="AppleSystemUIFont" w:hAnsi="AppleSystemUIFont" w:cs="AppleSystemUIFont"/>
-          <w:b/>
-          <w:bCs/>
-          <w:kern w:val="0"/>
-          <w:sz w:val="40"/>
-          <w:szCs w:val="40"/>
-          <w:lang w:val="en-GB"/>
-        </w:rPr>
-        <w:t>Namaken</w:t>
-      </w:r>
-      <w:proofErr w:type="spellEnd"/>
-      <w:r>
-        <w:rPr>
-          <w:rFonts w:ascii="AppleSystemUIFont" w:hAnsi="AppleSystemUIFont" w:cs="AppleSystemUIFont"/>
-          <w:b/>
-          <w:bCs/>
-          <w:kern w:val="0"/>
-          <w:sz w:val="40"/>
-          <w:szCs w:val="40"/>
-          <w:lang w:val="en-GB"/>
-        </w:rPr>
-        <w:t xml:space="preserve"> </w:t>
-      </w:r>
-      <w:hyperlink r:id="rId4" w:history="1">
-        <w:r>
-          <w:rPr>
-            <w:rFonts w:ascii="AppleSystemUIFont" w:hAnsi="AppleSystemUIFont" w:cs="AppleSystemUIFont"/>
-            <w:b/>
-            <w:bCs/>
-            <w:kern w:val="0"/>
-            <w:sz w:val="40"/>
-            <w:szCs w:val="40"/>
-            <w:lang w:val="en-GB"/>
-          </w:rPr>
-          <w:t>www.sxsw.com</w:t>
-        </w:r>
-      </w:hyperlink>
-    </w:p>
-    <w:p>
-      <w:pPr>
-        <w:autoSpaceDE w:val="0"/>
-        <w:autoSpaceDN w:val="0"/>
-        <w:adjustRightInd w:val="0"/>
-        <w:spacing w:after="0" w:line="240" w:lineRule="auto"/>
-        <w:rPr>
-          <w:rFonts w:ascii="AppleSystemUIFont" w:hAnsi="AppleSystemUIFont" w:cs="AppleSystemUIFont"/>
-          <w:kern w:val="0"/>
-          <w:sz w:val="26"/>
-          <w:szCs w:val="26"/>
-          <w:lang w:val="en-GB"/>
-        </w:rPr>
-      </w:pPr>
-    </w:p>
-    <w:p>
-      <w:pPr>
-        <w:autoSpaceDE w:val="0"/>
-        <w:autoSpaceDN w:val="0"/>
-        <w:adjustRightInd w:val="0"/>
-        <w:spacing w:after="0" w:line="240" w:lineRule="auto"/>
-        <w:rPr>
-          <w:rFonts w:ascii="AppleSystemUIFont" w:hAnsi="AppleSystemUIFont" w:cs="AppleSystemUIFont"/>
-          <w:kern w:val="0"/>
-          <w:sz w:val="26"/>
-          <w:szCs w:val="26"/>
-          <w:lang w:val="nl-NL"/>
-        </w:rPr>
-      </w:pPr>
-      <w:r>
-        <w:rPr>
-          <w:rFonts w:ascii="AppleSystemUIFont" w:hAnsi="AppleSystemUIFont" w:cs="AppleSystemUIFont"/>
-          <w:kern w:val="0"/>
-          <w:sz w:val="26"/>
-          <w:szCs w:val="26"/>
-          <w:lang w:val="nl-NL"/>
-        </w:rPr>
-        <w:t>[</w:t>
-      </w:r>
-      <w:proofErr w:type="gramStart"/>
-      <w:r>
-        <w:rPr>
-          <w:rFonts w:ascii="AppleSystemUIFont" w:hAnsi="AppleSystemUIFont" w:cs="AppleSystemUIFont"/>
-          <w:kern w:val="0"/>
-          <w:sz w:val="26"/>
-          <w:szCs w:val="26"/>
-          <w:lang w:val="nl-NL"/>
-        </w:rPr>
-        <w:t>context</w:t>
-      </w:r>
-      <w:proofErr w:type="gramEnd"/>
-      <w:r>
-        <w:rPr>
-          <w:rFonts w:ascii="AppleSystemUIFont" w:hAnsi="AppleSystemUIFont" w:cs="AppleSystemUIFont"/>
-          <w:kern w:val="0"/>
-          <w:sz w:val="26"/>
-          <w:szCs w:val="26"/>
-          <w:lang w:val="nl-NL"/>
-        </w:rPr>
-        <w:t xml:space="preserve">] Tijdens de lessen hebben we een </w:t>
-      </w:r>
-      <w:proofErr w:type="spellStart"/>
-      <w:r>
-        <w:rPr>
-          <w:rFonts w:ascii="AppleSystemUIFont" w:hAnsi="AppleSystemUIFont" w:cs="AppleSystemUIFont"/>
-          <w:kern w:val="0"/>
-          <w:sz w:val="26"/>
-          <w:szCs w:val="26"/>
-          <w:lang w:val="nl-NL"/>
-        </w:rPr>
-        <w:t>challenge</w:t>
-      </w:r>
-      <w:proofErr w:type="spellEnd"/>
-      <w:r>
-        <w:rPr>
-          <w:rFonts w:ascii="AppleSystemUIFont" w:hAnsi="AppleSystemUIFont" w:cs="AppleSystemUIFont"/>
-          <w:kern w:val="0"/>
-          <w:sz w:val="26"/>
-          <w:szCs w:val="26"/>
-          <w:lang w:val="nl-NL"/>
-        </w:rPr>
-        <w:t xml:space="preserve"> van Frank gekregen om een website in </w:t>
-      </w:r>
-      <w:proofErr w:type="spellStart"/>
-      <w:r>
-        <w:rPr>
-          <w:rFonts w:ascii="AppleSystemUIFont" w:hAnsi="AppleSystemUIFont" w:cs="AppleSystemUIFont"/>
-          <w:kern w:val="0"/>
-          <w:sz w:val="26"/>
-          <w:szCs w:val="26"/>
-          <w:lang w:val="nl-NL"/>
-        </w:rPr>
-        <w:t>css</w:t>
-      </w:r>
-      <w:proofErr w:type="spellEnd"/>
-      <w:r>
-        <w:rPr>
-          <w:rFonts w:ascii="AppleSystemUIFont" w:hAnsi="AppleSystemUIFont" w:cs="AppleSystemUIFont"/>
-          <w:kern w:val="0"/>
-          <w:sz w:val="26"/>
-          <w:szCs w:val="26"/>
-          <w:lang w:val="nl-NL"/>
-        </w:rPr>
-        <w:t xml:space="preserve"> </w:t>
-      </w:r>
-      <w:proofErr w:type="spellStart"/>
-      <w:r>
-        <w:rPr>
-          <w:rFonts w:ascii="AppleSystemUIFont" w:hAnsi="AppleSystemUIFont" w:cs="AppleSystemUIFont"/>
-          <w:kern w:val="0"/>
-          <w:sz w:val="26"/>
-          <w:szCs w:val="26"/>
-          <w:lang w:val="nl-NL"/>
-        </w:rPr>
-        <w:t>grid</w:t>
-      </w:r>
-      <w:proofErr w:type="spellEnd"/>
-      <w:r>
-        <w:rPr>
-          <w:rFonts w:ascii="AppleSystemUIFont" w:hAnsi="AppleSystemUIFont" w:cs="AppleSystemUIFont"/>
-          <w:kern w:val="0"/>
-          <w:sz w:val="26"/>
-          <w:szCs w:val="26"/>
-          <w:lang w:val="nl-NL"/>
-        </w:rPr>
-        <w:t xml:space="preserve"> na te maken</w:t>
-      </w:r>
-    </w:p>
-    <w:p>
-      <w:pPr>
-        <w:autoSpaceDE w:val="0"/>
-        <w:autoSpaceDN w:val="0"/>
-        <w:adjustRightInd w:val="0"/>
-        <w:spacing w:after="0" w:line="240" w:lineRule="auto"/>
-        <w:rPr>
-          <w:rFonts w:ascii="AppleSystemUIFont" w:hAnsi="AppleSystemUIFont" w:cs="AppleSystemUIFont"/>
-          <w:kern w:val="0"/>
-          <w:sz w:val="26"/>
-          <w:szCs w:val="26"/>
-          <w:lang w:val="nl-NL"/>
-        </w:rPr>
-      </w:pPr>
-    </w:p>
-    <w:p>
-      <w:pPr>
-        <w:autoSpaceDE w:val="0"/>
-        <w:autoSpaceDN w:val="0"/>
-        <w:adjustRightInd w:val="0"/>
-        <w:spacing w:after="0" w:line="240" w:lineRule="auto"/>
-        <w:rPr>
-          <w:rFonts w:ascii="AppleSystemUIFont" w:hAnsi="AppleSystemUIFont" w:cs="AppleSystemUIFont"/>
-          <w:kern w:val="0"/>
-          <w:sz w:val="26"/>
-          <w:szCs w:val="26"/>
-          <w:lang w:val="nl-NL"/>
-        </w:rPr>
-      </w:pPr>
-      <w:r>
-        <w:rPr>
-          <w:rFonts w:ascii="AppleSystemUIFont" w:hAnsi="AppleSystemUIFont" w:cs="AppleSystemUIFont"/>
-          <w:kern w:val="0"/>
-          <w:sz w:val="26"/>
-          <w:szCs w:val="26"/>
-          <w:lang w:val="nl-NL"/>
-        </w:rPr>
-        <w:t>[</w:t>
-      </w:r>
-      <w:proofErr w:type="gramStart"/>
-      <w:r>
-        <w:rPr>
-          <w:rFonts w:ascii="AppleSystemUIFont" w:hAnsi="AppleSystemUIFont" w:cs="AppleSystemUIFont"/>
-          <w:kern w:val="0"/>
-          <w:sz w:val="26"/>
-          <w:szCs w:val="26"/>
-          <w:lang w:val="nl-NL"/>
-        </w:rPr>
-        <w:t>wat</w:t>
-      </w:r>
-      <w:proofErr w:type="gramEnd"/>
-      <w:r>
-        <w:rPr>
-          <w:rFonts w:ascii="AppleSystemUIFont" w:hAnsi="AppleSystemUIFont" w:cs="AppleSystemUIFont"/>
-          <w:kern w:val="0"/>
-          <w:sz w:val="26"/>
-          <w:szCs w:val="26"/>
-          <w:lang w:val="nl-NL"/>
-        </w:rPr>
-        <w:t xml:space="preserve"> heb je geleerd]</w:t>
-      </w:r>
-    </w:p>
-    <w:p>
-      <w:pPr>
-        <w:autoSpaceDE w:val="0"/>
-        <w:autoSpaceDN w:val="0"/>
-        <w:adjustRightInd w:val="0"/>
-        <w:spacing w:after="0" w:line="240" w:lineRule="auto"/>
-        <w:rPr>
-          <w:rFonts w:ascii="AppleSystemUIFont" w:hAnsi="AppleSystemUIFont" w:cs="AppleSystemUIFont"/>
-          <w:kern w:val="0"/>
-          <w:sz w:val="26"/>
-          <w:szCs w:val="26"/>
-          <w:lang w:val="nl-NL"/>
-        </w:rPr>
-      </w:pPr>
-      <w:r>
-        <w:rPr>
-          <w:rFonts w:ascii="AppleSystemUIFont" w:hAnsi="AppleSystemUIFont" w:cs="AppleSystemUIFont"/>
-          <w:kern w:val="0"/>
-          <w:sz w:val="26"/>
-          <w:szCs w:val="26"/>
-          <w:lang w:val="nl-NL"/>
-        </w:rPr>
-        <w:t xml:space="preserve">Ik heb geleerd </w:t>
-      </w:r>
-      <w:proofErr w:type="gramStart"/>
-      <w:r>
-        <w:rPr>
-          <w:rFonts w:ascii="AppleSystemUIFont" w:hAnsi="AppleSystemUIFont" w:cs="AppleSystemUIFont"/>
-          <w:kern w:val="0"/>
-          <w:sz w:val="26"/>
-          <w:szCs w:val="26"/>
-          <w:lang w:val="nl-NL"/>
-        </w:rPr>
-        <w:t>dat….</w:t>
-      </w:r>
-      <w:proofErr w:type="gramEnd"/>
-      <w:r>
-        <w:rPr>
-          <w:rFonts w:ascii="AppleSystemUIFont" w:hAnsi="AppleSystemUIFont" w:cs="AppleSystemUIFont"/>
-          <w:kern w:val="0"/>
-          <w:sz w:val="26"/>
-          <w:szCs w:val="26"/>
-          <w:lang w:val="nl-NL"/>
-        </w:rPr>
-        <w:t>(maak dit expliciet, niet; ‘Ik heb veel geleerd van html’)</w:t>
-      </w:r>
-    </w:p>
-    <w:p>
-      <w:pPr>
-        <w:autoSpaceDE w:val="0"/>
-        <w:autoSpaceDN w:val="0"/>
-        <w:adjustRightInd w:val="0"/>
-        <w:spacing w:after="0" w:line="240" w:lineRule="auto"/>
-        <w:rPr>
-          <w:rFonts w:ascii="AppleSystemUIFont" w:hAnsi="AppleSystemUIFont" w:cs="AppleSystemUIFont"/>
-          <w:kern w:val="0"/>
-          <w:sz w:val="26"/>
-          <w:szCs w:val="26"/>
-          <w:lang w:val="nl-NL"/>
-        </w:rPr>
-      </w:pPr>
-    </w:p>
-    <w:p>
-      <w:pPr>
-        <w:autoSpaceDE w:val="0"/>
-        <w:autoSpaceDN w:val="0"/>
-        <w:adjustRightInd w:val="0"/>
-        <w:spacing w:after="0" w:line="240" w:lineRule="auto"/>
-        <w:rPr>
-          <w:rFonts w:ascii="AppleSystemUIFont" w:hAnsi="AppleSystemUIFont" w:cs="AppleSystemUIFont"/>
-          <w:kern w:val="0"/>
-          <w:sz w:val="26"/>
-          <w:szCs w:val="26"/>
-          <w:lang w:val="nl-NL"/>
-        </w:rPr>
-      </w:pPr>
-      <w:r>
-        <w:rPr>
-          <w:rFonts w:ascii="AppleSystemUIFont" w:hAnsi="AppleSystemUIFont" w:cs="AppleSystemUIFont"/>
-          <w:kern w:val="0"/>
-          <w:sz w:val="26"/>
-          <w:szCs w:val="26"/>
-          <w:lang w:val="nl-NL"/>
-        </w:rPr>
-        <w:t>[</w:t>
-      </w:r>
-      <w:proofErr w:type="gramStart"/>
-      <w:r>
-        <w:rPr>
-          <w:rFonts w:ascii="AppleSystemUIFont" w:hAnsi="AppleSystemUIFont" w:cs="AppleSystemUIFont"/>
-          <w:kern w:val="0"/>
-          <w:sz w:val="26"/>
-          <w:szCs w:val="26"/>
-          <w:lang w:val="nl-NL"/>
-        </w:rPr>
-        <w:t>link</w:t>
-      </w:r>
-      <w:proofErr w:type="gramEnd"/>
-      <w:r>
-        <w:rPr>
-          <w:rFonts w:ascii="AppleSystemUIFont" w:hAnsi="AppleSystemUIFont" w:cs="AppleSystemUIFont"/>
-          <w:kern w:val="0"/>
-          <w:sz w:val="26"/>
-          <w:szCs w:val="26"/>
-          <w:lang w:val="nl-NL"/>
-        </w:rPr>
-        <w:t xml:space="preserve"> naar GIT]</w:t>
-      </w:r>
-      <w:r>
-        <w:rPr>
-          <w:rFonts w:ascii="AppleSystemUIFont" w:hAnsi="AppleSystemUIFont" w:cs="AppleSystemUIFont"/>
-          <w:kern w:val="0"/>
-          <w:sz w:val="26"/>
-          <w:szCs w:val="26"/>
-          <w:lang w:val="nl-NL"/>
-        </w:rPr>
-        <w:t xml:space="preserve"> git.fhict.nl</w:t>
-      </w:r>
-    </w:p>
-    <w:p>
-      <w:pPr>
-        <w:autoSpaceDE w:val="0"/>
-        <w:autoSpaceDN w:val="0"/>
-        <w:adjustRightInd w:val="0"/>
-        <w:spacing w:after="0" w:line="240" w:lineRule="auto"/>
-        <w:rPr>
-          <w:rFonts w:ascii="AppleSystemUIFont" w:hAnsi="AppleSystemUIFont" w:cs="AppleSystemUIFont"/>
-          <w:kern w:val="0"/>
-          <w:sz w:val="26"/>
-          <w:szCs w:val="26"/>
-          <w:lang w:val="nl-NL"/>
-        </w:rPr>
-      </w:pPr>
-    </w:p>
-    <w:p>
-      <w:pPr>
-        <w:autoSpaceDE w:val="0"/>
-        <w:autoSpaceDN w:val="0"/>
-        <w:adjustRightInd w:val="0"/>
-        <w:spacing w:after="0" w:line="240" w:lineRule="auto"/>
-        <w:rPr>
-          <w:rFonts w:ascii="AppleSystemUIFont" w:hAnsi="AppleSystemUIFont" w:cs="AppleSystemUIFont"/>
-          <w:kern w:val="0"/>
-          <w:sz w:val="26"/>
-          <w:szCs w:val="26"/>
-          <w:lang w:val="nl-NL"/>
-        </w:rPr>
-      </w:pPr>
-      <w:r>
-        <w:rPr>
-          <w:rFonts w:ascii="AppleSystemUIFont" w:hAnsi="AppleSystemUIFont" w:cs="AppleSystemUIFont"/>
-          <w:kern w:val="0"/>
-          <w:sz w:val="26"/>
-          <w:szCs w:val="26"/>
-          <w:lang w:val="nl-NL"/>
-        </w:rPr>
-        <w:t>[Link naar demo]</w:t>
-      </w:r>
-      <w:r>
-        <w:rPr>
-          <w:rFonts w:ascii="AppleSystemUIFont" w:hAnsi="AppleSystemUIFont" w:cs="AppleSystemUIFont"/>
-          <w:kern w:val="0"/>
-          <w:sz w:val="26"/>
-          <w:szCs w:val="26"/>
-          <w:lang w:val="nl-NL"/>
-        </w:rPr>
-        <w:t xml:space="preserve"> hera.fontysict.net/</w:t>
-      </w:r>
-      <w:proofErr w:type="spellStart"/>
-      <w:r>
-        <w:rPr>
-          <w:rFonts w:ascii="AppleSystemUIFont" w:hAnsi="AppleSystemUIFont" w:cs="AppleSystemUIFont"/>
-          <w:kern w:val="0"/>
-          <w:sz w:val="26"/>
-          <w:szCs w:val="26"/>
-          <w:lang w:val="nl-NL"/>
-        </w:rPr>
-        <w:t>geniaalproduct</w:t>
-      </w:r>
-      <w:proofErr w:type="spellEnd"/>
-    </w:p>
-    <w:p>
-      <w:pPr>
-        <w:autoSpaceDE w:val="0"/>
-        <w:autoSpaceDN w:val="0"/>
-        <w:adjustRightInd w:val="0"/>
-        <w:spacing w:after="0" w:line="240" w:lineRule="auto"/>
-        <w:rPr>
-          <w:rFonts w:ascii="AppleSystemUIFont" w:hAnsi="AppleSystemUIFont" w:cs="AppleSystemUIFont"/>
-          <w:kern w:val="0"/>
-          <w:sz w:val="26"/>
-          <w:szCs w:val="26"/>
-          <w:lang w:val="nl-NL"/>
-        </w:rPr>
-      </w:pPr>
-    </w:p>
-    <w:p>
-      <w:pPr>
-        <w:autoSpaceDE w:val="0"/>
-        <w:autoSpaceDN w:val="0"/>
-        <w:adjustRightInd w:val="0"/>
-        <w:spacing w:after="0" w:line="240" w:lineRule="auto"/>
-        <w:rPr>
-          <w:rFonts w:ascii="AppleSystemUIFont" w:hAnsi="AppleSystemUIFont" w:cs="AppleSystemUIFont"/>
-          <w:kern w:val="0"/>
-          <w:sz w:val="26"/>
-          <w:szCs w:val="26"/>
-          <w:lang w:val="nl-NL"/>
-        </w:rPr>
-      </w:pPr>
-      <w:r>
-        <w:rPr>
-          <w:rFonts w:ascii="AppleSystemUIFont" w:hAnsi="AppleSystemUIFont" w:cs="AppleSystemUIFont"/>
-          <w:b/>
-          <w:bCs/>
+          <w:lang w:val="nl-NL"/>
+        </w:rPr>
+      </w:pPr>
+      <w:r>
+        <w:rPr>
           <w:noProof/>
-          <w:kern w:val="0"/>
-          <w:sz w:val="40"/>
-          <w:szCs w:val="40"/>
-          <w:lang w:val="en-GB"/>
         </w:rPr>
         <w:drawing>
-          <wp:inline distT="0" distB="0" distL="0" distR="0" wp14:anchorId="3A7D846A" wp14:editId="10FA4624">
-            <wp:extent cx="3581400" cy="1785725"/>
-            <wp:effectExtent l="0" t="0" r="0" b="5080"/>
-            <wp:docPr id="20072517" name="Picture 1" descr="A screenshot of a music website&#10;&#10;AI-generated content may be incorrect."/>
+          <wp:inline distT="0" distB="0" distL="0" distR="0" wp14:anchorId="7B354798" wp14:editId="4821CA6D">
+            <wp:extent cx="4314825" cy="5393531"/>
+            <wp:effectExtent l="0" t="0" r="0" b="0"/>
+            <wp:docPr id="319141889" name="Picture 3" descr="💬 Coding Meme Thread... do contribute! - Off Topic - Codecademy Forums"/>
             <wp:cNvGraphicFramePr>
               <a:graphicFrameLocks xmlns:a="http://schemas.openxmlformats.org/drawingml/2006/main" noChangeAspect="1"/>
             </wp:cNvGraphicFramePr>
@@ -583,11 +132,946 @@
               <a:graphicData uri="http://schemas.openxmlformats.org/drawingml/2006/picture">
                 <pic:pic xmlns:pic="http://schemas.openxmlformats.org/drawingml/2006/picture">
                   <pic:nvPicPr>
-                    <pic:cNvPr id="20072517" name="Picture 1" descr="A screenshot of a music website&#10;&#10;AI-generated content may be incorrect."/>
+                    <pic:cNvPr id="0" name="Picture 3" descr="💬 Coding Meme Thread... do contribute! - Off Topic - Codecademy Forums"/>
+                    <pic:cNvPicPr>
+                      <a:picLocks noChangeAspect="1" noChangeArrowheads="1"/>
+                    </pic:cNvPicPr>
+                  </pic:nvPicPr>
+                  <pic:blipFill>
+                    <a:blip r:embed="rId4">
+                      <a:extLst>
+                        <a:ext uri="{28A0092B-C50C-407E-A947-70E740481C1C}">
+                          <a14:useLocalDpi xmlns:a14="http://schemas.microsoft.com/office/drawing/2010/main" val="0"/>
+                        </a:ext>
+                      </a:extLst>
+                    </a:blip>
+                    <a:srcRect/>
+                    <a:stretch>
+                      <a:fillRect/>
+                    </a:stretch>
+                  </pic:blipFill>
+                  <pic:spPr bwMode="auto">
+                    <a:xfrm>
+                      <a:off x="0" y="0"/>
+                      <a:ext cx="4317922" cy="5397402"/>
+                    </a:xfrm>
+                    <a:prstGeom prst="rect">
+                      <a:avLst/>
+                    </a:prstGeom>
+                    <a:noFill/>
+                    <a:ln>
+                      <a:noFill/>
+                    </a:ln>
+                  </pic:spPr>
+                </pic:pic>
+              </a:graphicData>
+            </a:graphic>
+          </wp:inline>
+        </w:drawing>
+      </w:r>
+      <w:r>
+        <w:rPr>
+          <w:rFonts w:ascii="AppleSystemUIFont" w:hAnsi="AppleSystemUIFont" w:cs="AppleSystemUIFont"/>
+          <w:b/>
+          <w:bCs/>
+          <w:color w:val="000000" w:themeColor="text1"/>
+          <w:kern w:val="0"/>
+          <w:sz w:val="40"/>
+          <w:szCs w:val="40"/>
+          <w:lang w:val="nl-NL"/>
+        </w:rPr>
+        <w:br w:type="page"/>
+      </w:r>
+    </w:p>
+    <w:p>
+      <w:pPr>
+        <w:pStyle w:val="Heading1"/>
+        <w:rPr>
+          <w:rFonts w:ascii="AppleSystemUIFont" w:hAnsi="AppleSystemUIFont" w:cs="AppleSystemUIFont"/>
+          <w:b/>
+          <w:bCs/>
+          <w:color w:val="FFFFFF" w:themeColor="background1"/>
+          <w:kern w:val="0"/>
+          <w:lang w:val="nl-NL"/>
+        </w:rPr>
+      </w:pPr>
+      <w:r>
+        <w:rPr>
+          <w:rFonts w:ascii="AppleSystemUIFont" w:hAnsi="AppleSystemUIFont" w:cs="AppleSystemUIFont"/>
+          <w:b/>
+          <w:bCs/>
+          <w:color w:val="000000" w:themeColor="text1"/>
+          <w:kern w:val="0"/>
+          <w:lang w:val="nl-NL"/>
+        </w:rPr>
+        <w:lastRenderedPageBreak/>
+        <w:t xml:space="preserve">Namaken </w:t>
+      </w:r>
+      <w:proofErr w:type="spellStart"/>
+      <w:r>
+        <w:rPr>
+          <w:b/>
+          <w:bCs/>
+          <w:color w:val="000000" w:themeColor="text1"/>
+        </w:rPr>
+        <w:t>werkeninhetonderwijs.</w:t>
+      </w:r>
+      <w:r>
+        <w:rPr>
+          <w:b/>
+          <w:bCs/>
+          <w:color w:val="000000" w:themeColor="text1"/>
+        </w:rPr>
+        <w:t>nl</w:t>
+      </w:r>
+      <w:r>
+        <w:rPr>
+          <w:b/>
+          <w:bCs/>
+          <w:color w:val="FFFFFF" w:themeColor="background1"/>
+        </w:rPr>
+        <w:t>nl</w:t>
+      </w:r>
+      <w:proofErr w:type="spellEnd"/>
+    </w:p>
+    <w:p>
+      <w:pPr>
+        <w:autoSpaceDE w:val="0"/>
+        <w:autoSpaceDN w:val="0"/>
+        <w:adjustRightInd w:val="0"/>
+        <w:spacing w:after="0" w:line="240" w:lineRule="auto"/>
+        <w:rPr>
+          <w:rFonts w:ascii="AppleSystemUIFont" w:hAnsi="AppleSystemUIFont" w:cs="AppleSystemUIFont"/>
+          <w:kern w:val="0"/>
+          <w:sz w:val="26"/>
+          <w:szCs w:val="26"/>
+          <w:lang w:val="nl-NL"/>
+        </w:rPr>
+      </w:pPr>
+    </w:p>
+    <w:p>
+      <w:pPr>
+        <w:autoSpaceDE w:val="0"/>
+        <w:autoSpaceDN w:val="0"/>
+        <w:adjustRightInd w:val="0"/>
+        <w:spacing w:after="0" w:line="240" w:lineRule="auto"/>
+        <w:rPr>
+          <w:rFonts w:ascii="AppleSystemUIFont" w:hAnsi="AppleSystemUIFont" w:cs="AppleSystemUIFont"/>
+          <w:kern w:val="0"/>
+          <w:sz w:val="26"/>
+          <w:szCs w:val="26"/>
+          <w:lang w:val="nl-NL"/>
+        </w:rPr>
+      </w:pPr>
+      <w:r>
+        <w:rPr>
+          <w:rFonts w:ascii="AppleSystemUIFont" w:hAnsi="AppleSystemUIFont" w:cs="AppleSystemUIFont"/>
+          <w:kern w:val="0"/>
+          <w:sz w:val="26"/>
+          <w:szCs w:val="26"/>
+          <w:lang w:val="nl-NL"/>
+        </w:rPr>
+        <w:t xml:space="preserve">Tijdens de lessen hebben we een </w:t>
+      </w:r>
+      <w:proofErr w:type="spellStart"/>
+      <w:r>
+        <w:rPr>
+          <w:rFonts w:ascii="AppleSystemUIFont" w:hAnsi="AppleSystemUIFont" w:cs="AppleSystemUIFont"/>
+          <w:kern w:val="0"/>
+          <w:sz w:val="26"/>
+          <w:szCs w:val="26"/>
+          <w:lang w:val="nl-NL"/>
+        </w:rPr>
+        <w:t>challenge</w:t>
+      </w:r>
+      <w:proofErr w:type="spellEnd"/>
+      <w:r>
+        <w:rPr>
+          <w:rFonts w:ascii="AppleSystemUIFont" w:hAnsi="AppleSystemUIFont" w:cs="AppleSystemUIFont"/>
+          <w:kern w:val="0"/>
+          <w:sz w:val="26"/>
+          <w:szCs w:val="26"/>
+          <w:lang w:val="nl-NL"/>
+        </w:rPr>
+        <w:t xml:space="preserve"> van Frank gekregen om een website in </w:t>
+      </w:r>
+      <w:proofErr w:type="spellStart"/>
+      <w:r>
+        <w:rPr>
+          <w:rFonts w:ascii="AppleSystemUIFont" w:hAnsi="AppleSystemUIFont" w:cs="AppleSystemUIFont"/>
+          <w:kern w:val="0"/>
+          <w:sz w:val="26"/>
+          <w:szCs w:val="26"/>
+          <w:lang w:val="nl-NL"/>
+        </w:rPr>
+        <w:t>css</w:t>
+      </w:r>
+      <w:proofErr w:type="spellEnd"/>
+      <w:r>
+        <w:rPr>
+          <w:rFonts w:ascii="AppleSystemUIFont" w:hAnsi="AppleSystemUIFont" w:cs="AppleSystemUIFont"/>
+          <w:kern w:val="0"/>
+          <w:sz w:val="26"/>
+          <w:szCs w:val="26"/>
+          <w:lang w:val="nl-NL"/>
+        </w:rPr>
+        <w:t xml:space="preserve"> </w:t>
+      </w:r>
+      <w:proofErr w:type="spellStart"/>
+      <w:r>
+        <w:rPr>
+          <w:rFonts w:ascii="AppleSystemUIFont" w:hAnsi="AppleSystemUIFont" w:cs="AppleSystemUIFont"/>
+          <w:kern w:val="0"/>
+          <w:sz w:val="26"/>
+          <w:szCs w:val="26"/>
+          <w:lang w:val="nl-NL"/>
+        </w:rPr>
+        <w:t>grid</w:t>
+      </w:r>
+      <w:proofErr w:type="spellEnd"/>
+      <w:r>
+        <w:rPr>
+          <w:rFonts w:ascii="AppleSystemUIFont" w:hAnsi="AppleSystemUIFont" w:cs="AppleSystemUIFont"/>
+          <w:kern w:val="0"/>
+          <w:sz w:val="26"/>
+          <w:szCs w:val="26"/>
+          <w:lang w:val="nl-NL"/>
+        </w:rPr>
+        <w:t xml:space="preserve"> na te maken</w:t>
+      </w:r>
+      <w:r>
+        <w:rPr>
+          <w:rFonts w:ascii="AppleSystemUIFont" w:hAnsi="AppleSystemUIFont" w:cs="AppleSystemUIFont"/>
+          <w:kern w:val="0"/>
+          <w:sz w:val="26"/>
+          <w:szCs w:val="26"/>
+          <w:lang w:val="nl-NL"/>
+        </w:rPr>
+        <w:t xml:space="preserve">. Ik heb gekozen voor de </w:t>
+      </w:r>
+      <w:proofErr w:type="spellStart"/>
+      <w:r>
+        <w:rPr>
+          <w:rFonts w:ascii="AppleSystemUIFont" w:hAnsi="AppleSystemUIFont" w:cs="AppleSystemUIFont"/>
+          <w:kern w:val="0"/>
+          <w:sz w:val="26"/>
+          <w:szCs w:val="26"/>
+          <w:lang w:val="nl-NL"/>
+        </w:rPr>
+        <w:t>layout</w:t>
+      </w:r>
+      <w:proofErr w:type="spellEnd"/>
+      <w:r>
+        <w:rPr>
+          <w:rFonts w:ascii="AppleSystemUIFont" w:hAnsi="AppleSystemUIFont" w:cs="AppleSystemUIFont"/>
+          <w:kern w:val="0"/>
+          <w:sz w:val="26"/>
+          <w:szCs w:val="26"/>
+          <w:lang w:val="nl-NL"/>
+        </w:rPr>
+        <w:t xml:space="preserve"> van de website werkeninhetonderwijs.nl. Dit heb ik voor het starten van coderen de </w:t>
+      </w:r>
+      <w:proofErr w:type="spellStart"/>
+      <w:r>
+        <w:rPr>
+          <w:rFonts w:ascii="AppleSystemUIFont" w:hAnsi="AppleSystemUIFont" w:cs="AppleSystemUIFont"/>
+          <w:kern w:val="0"/>
+          <w:sz w:val="26"/>
+          <w:szCs w:val="26"/>
+          <w:lang w:val="nl-NL"/>
+        </w:rPr>
+        <w:t>layout</w:t>
+      </w:r>
+      <w:proofErr w:type="spellEnd"/>
+      <w:r>
+        <w:rPr>
+          <w:rFonts w:ascii="AppleSystemUIFont" w:hAnsi="AppleSystemUIFont" w:cs="AppleSystemUIFont"/>
+          <w:kern w:val="0"/>
+          <w:sz w:val="26"/>
+          <w:szCs w:val="26"/>
+          <w:lang w:val="nl-NL"/>
+        </w:rPr>
+        <w:t xml:space="preserve"> van na </w:t>
+      </w:r>
+      <w:proofErr w:type="spellStart"/>
+      <w:r>
+        <w:rPr>
+          <w:rFonts w:ascii="AppleSystemUIFont" w:hAnsi="AppleSystemUIFont" w:cs="AppleSystemUIFont"/>
+          <w:kern w:val="0"/>
+          <w:sz w:val="26"/>
+          <w:szCs w:val="26"/>
+          <w:lang w:val="nl-NL"/>
+        </w:rPr>
+        <w:t>geschets</w:t>
+      </w:r>
+      <w:proofErr w:type="spellEnd"/>
+      <w:r>
+        <w:rPr>
+          <w:rFonts w:ascii="AppleSystemUIFont" w:hAnsi="AppleSystemUIFont" w:cs="AppleSystemUIFont"/>
+          <w:kern w:val="0"/>
+          <w:sz w:val="26"/>
+          <w:szCs w:val="26"/>
+          <w:lang w:val="nl-NL"/>
+        </w:rPr>
+        <w:t xml:space="preserve"> in mijn schrift</w:t>
+      </w:r>
+      <w:r>
+        <w:rPr>
+          <w:rFonts w:ascii="AppleSystemUIFont" w:hAnsi="AppleSystemUIFont" w:cs="AppleSystemUIFont"/>
+          <w:kern w:val="0"/>
+          <w:sz w:val="26"/>
+          <w:szCs w:val="26"/>
+          <w:lang w:val="nl-NL"/>
+        </w:rPr>
+        <w:t>.</w:t>
+      </w:r>
+    </w:p>
+    <w:p>
+      <w:pPr>
+        <w:autoSpaceDE w:val="0"/>
+        <w:autoSpaceDN w:val="0"/>
+        <w:adjustRightInd w:val="0"/>
+        <w:spacing w:after="0" w:line="240" w:lineRule="auto"/>
+        <w:rPr>
+          <w:rFonts w:ascii="AppleSystemUIFont" w:hAnsi="AppleSystemUIFont" w:cs="AppleSystemUIFont"/>
+          <w:kern w:val="0"/>
+          <w:sz w:val="26"/>
+          <w:szCs w:val="26"/>
+          <w:lang w:val="nl-NL"/>
+        </w:rPr>
+      </w:pPr>
+    </w:p>
+    <w:p>
+      <w:pPr>
+        <w:autoSpaceDE w:val="0"/>
+        <w:autoSpaceDN w:val="0"/>
+        <w:adjustRightInd w:val="0"/>
+        <w:spacing w:after="0" w:line="240" w:lineRule="auto"/>
+        <w:rPr>
+          <w:rFonts w:ascii="AppleSystemUIFont" w:hAnsi="AppleSystemUIFont" w:cs="AppleSystemUIFont"/>
+          <w:kern w:val="0"/>
+          <w:sz w:val="26"/>
+          <w:szCs w:val="26"/>
+          <w:lang w:val="nl-NL"/>
+        </w:rPr>
+      </w:pPr>
+      <w:r>
+        <w:rPr>
+          <w:rFonts w:ascii="AppleSystemUIFont" w:hAnsi="AppleSystemUIFont" w:cs="AppleSystemUIFont"/>
+          <w:noProof/>
+          <w:kern w:val="0"/>
+          <w:sz w:val="26"/>
+          <w:szCs w:val="26"/>
+          <w:lang w:val="nl-NL"/>
+        </w:rPr>
+        <w:t xml:space="preserve"> </w:t>
+      </w:r>
+      <w:r>
+        <w:rPr>
+          <w:rFonts w:ascii="AppleSystemUIFont" w:hAnsi="AppleSystemUIFont" w:cs="AppleSystemUIFont"/>
+          <w:noProof/>
+          <w:kern w:val="0"/>
+          <w:sz w:val="26"/>
+          <w:szCs w:val="26"/>
+          <w:lang w:val="nl-NL"/>
+        </w:rPr>
+        <w:drawing>
+          <wp:inline distT="0" distB="0" distL="0" distR="0" wp14:anchorId="4CFA408F" wp14:editId="6B98F150">
+            <wp:extent cx="1271563" cy="2258696"/>
+            <wp:effectExtent l="0" t="0" r="5080" b="8255"/>
+            <wp:docPr id="715872028" name="Picture 1" descr="A drawing on a piece of paper&#10;&#10;AI-generated content may be incorrect."/>
+            <wp:cNvGraphicFramePr>
+              <a:graphicFrameLocks xmlns:a="http://schemas.openxmlformats.org/drawingml/2006/main" noChangeAspect="1"/>
+            </wp:cNvGraphicFramePr>
+            <a:graphic xmlns:a="http://schemas.openxmlformats.org/drawingml/2006/main">
+              <a:graphicData uri="http://schemas.openxmlformats.org/drawingml/2006/picture">
+                <pic:pic xmlns:pic="http://schemas.openxmlformats.org/drawingml/2006/picture">
+                  <pic:nvPicPr>
+                    <pic:cNvPr id="715872028" name="Picture 1" descr="A drawing on a piece of paper&#10;&#10;AI-generated content may be incorrect."/>
+                    <pic:cNvPicPr>
+                      <a:picLocks noChangeAspect="1" noChangeArrowheads="1"/>
+                    </pic:cNvPicPr>
+                  </pic:nvPicPr>
+                  <pic:blipFill>
+                    <a:blip r:embed="rId5" cstate="print">
+                      <a:extLst>
+                        <a:ext uri="{28A0092B-C50C-407E-A947-70E740481C1C}">
+                          <a14:useLocalDpi xmlns:a14="http://schemas.microsoft.com/office/drawing/2010/main" val="0"/>
+                        </a:ext>
+                      </a:extLst>
+                    </a:blip>
+                    <a:srcRect/>
+                    <a:stretch>
+                      <a:fillRect/>
+                    </a:stretch>
+                  </pic:blipFill>
+                  <pic:spPr bwMode="auto">
+                    <a:xfrm>
+                      <a:off x="0" y="0"/>
+                      <a:ext cx="1304302" cy="2316850"/>
+                    </a:xfrm>
+                    <a:prstGeom prst="rect">
+                      <a:avLst/>
+                    </a:prstGeom>
+                    <a:noFill/>
+                    <a:ln>
+                      <a:noFill/>
+                    </a:ln>
+                  </pic:spPr>
+                </pic:pic>
+              </a:graphicData>
+            </a:graphic>
+          </wp:inline>
+        </w:drawing>
+      </w:r>
+      <w:r>
+        <w:rPr>
+          <w:rFonts w:ascii="AppleSystemUIFont" w:hAnsi="AppleSystemUIFont" w:cs="AppleSystemUIFont"/>
+          <w:noProof/>
+          <w:kern w:val="0"/>
+          <w:sz w:val="26"/>
+          <w:szCs w:val="26"/>
+          <w:lang w:val="nl-NL"/>
+        </w:rPr>
+        <w:drawing>
+          <wp:inline distT="0" distB="0" distL="0" distR="0" wp14:anchorId="0D693D95" wp14:editId="5152ABE3">
+            <wp:extent cx="1277815" cy="2269805"/>
+            <wp:effectExtent l="0" t="0" r="0" b="0"/>
+            <wp:docPr id="1223321161" name="Picture 2" descr="A paper with lines drawn on it&#10;&#10;AI-generated content may be incorrect."/>
+            <wp:cNvGraphicFramePr>
+              <a:graphicFrameLocks xmlns:a="http://schemas.openxmlformats.org/drawingml/2006/main" noChangeAspect="1"/>
+            </wp:cNvGraphicFramePr>
+            <a:graphic xmlns:a="http://schemas.openxmlformats.org/drawingml/2006/main">
+              <a:graphicData uri="http://schemas.openxmlformats.org/drawingml/2006/picture">
+                <pic:pic xmlns:pic="http://schemas.openxmlformats.org/drawingml/2006/picture">
+                  <pic:nvPicPr>
+                    <pic:cNvPr id="1223321161" name="Picture 2" descr="A paper with lines drawn on it&#10;&#10;AI-generated content may be incorrect."/>
+                    <pic:cNvPicPr>
+                      <a:picLocks noChangeAspect="1" noChangeArrowheads="1"/>
+                    </pic:cNvPicPr>
+                  </pic:nvPicPr>
+                  <pic:blipFill>
+                    <a:blip r:embed="rId6" cstate="print">
+                      <a:extLst>
+                        <a:ext uri="{28A0092B-C50C-407E-A947-70E740481C1C}">
+                          <a14:useLocalDpi xmlns:a14="http://schemas.microsoft.com/office/drawing/2010/main" val="0"/>
+                        </a:ext>
+                      </a:extLst>
+                    </a:blip>
+                    <a:srcRect/>
+                    <a:stretch>
+                      <a:fillRect/>
+                    </a:stretch>
+                  </pic:blipFill>
+                  <pic:spPr bwMode="auto">
+                    <a:xfrm>
+                      <a:off x="0" y="0"/>
+                      <a:ext cx="1302915" cy="2314390"/>
+                    </a:xfrm>
+                    <a:prstGeom prst="rect">
+                      <a:avLst/>
+                    </a:prstGeom>
+                    <a:noFill/>
+                    <a:ln>
+                      <a:noFill/>
+                    </a:ln>
+                  </pic:spPr>
+                </pic:pic>
+              </a:graphicData>
+            </a:graphic>
+          </wp:inline>
+        </w:drawing>
+      </w:r>
+    </w:p>
+    <w:p>
+      <w:pPr>
+        <w:autoSpaceDE w:val="0"/>
+        <w:autoSpaceDN w:val="0"/>
+        <w:adjustRightInd w:val="0"/>
+        <w:spacing w:after="0" w:line="240" w:lineRule="auto"/>
+        <w:rPr>
+          <w:rFonts w:ascii="AppleSystemUIFont" w:hAnsi="AppleSystemUIFont" w:cs="AppleSystemUIFont"/>
+          <w:kern w:val="0"/>
+          <w:sz w:val="26"/>
+          <w:szCs w:val="26"/>
+          <w:lang w:val="nl-NL"/>
+        </w:rPr>
+      </w:pPr>
+    </w:p>
+    <w:p>
+      <w:pPr>
+        <w:autoSpaceDE w:val="0"/>
+        <w:autoSpaceDN w:val="0"/>
+        <w:adjustRightInd w:val="0"/>
+        <w:spacing w:after="0" w:line="240" w:lineRule="auto"/>
+        <w:rPr>
+          <w:rFonts w:ascii="AppleSystemUIFont" w:hAnsi="AppleSystemUIFont" w:cs="AppleSystemUIFont"/>
+          <w:kern w:val="0"/>
+          <w:sz w:val="26"/>
+          <w:szCs w:val="26"/>
+          <w:lang w:val="nl-NL"/>
+        </w:rPr>
+      </w:pPr>
+      <w:r>
+        <w:rPr>
+          <w:rFonts w:ascii="AppleSystemUIFont" w:hAnsi="AppleSystemUIFont" w:cs="AppleSystemUIFont"/>
+          <w:kern w:val="0"/>
+          <w:sz w:val="26"/>
+          <w:szCs w:val="26"/>
+          <w:lang w:val="nl-NL"/>
+        </w:rPr>
+        <w:t xml:space="preserve">Tijdens deze opdracht heb ik geleerd </w:t>
+      </w:r>
+      <w:proofErr w:type="spellStart"/>
+      <w:r>
+        <w:rPr>
+          <w:rFonts w:ascii="AppleSystemUIFont" w:hAnsi="AppleSystemUIFont" w:cs="AppleSystemUIFont"/>
+          <w:kern w:val="0"/>
+          <w:sz w:val="26"/>
+          <w:szCs w:val="26"/>
+          <w:lang w:val="nl-NL"/>
+        </w:rPr>
+        <w:t>flex</w:t>
+      </w:r>
+      <w:proofErr w:type="spellEnd"/>
+      <w:r>
+        <w:rPr>
+          <w:rFonts w:ascii="AppleSystemUIFont" w:hAnsi="AppleSystemUIFont" w:cs="AppleSystemUIFont"/>
+          <w:kern w:val="0"/>
+          <w:sz w:val="26"/>
+          <w:szCs w:val="26"/>
+          <w:lang w:val="nl-NL"/>
+        </w:rPr>
+        <w:t xml:space="preserve">-box en </w:t>
+      </w:r>
+      <w:proofErr w:type="spellStart"/>
+      <w:r>
+        <w:rPr>
+          <w:rFonts w:ascii="AppleSystemUIFont" w:hAnsi="AppleSystemUIFont" w:cs="AppleSystemUIFont"/>
+          <w:kern w:val="0"/>
+          <w:sz w:val="26"/>
+          <w:szCs w:val="26"/>
+          <w:lang w:val="nl-NL"/>
+        </w:rPr>
+        <w:t>grid</w:t>
+      </w:r>
+      <w:proofErr w:type="spellEnd"/>
+      <w:r>
+        <w:rPr>
+          <w:rFonts w:ascii="AppleSystemUIFont" w:hAnsi="AppleSystemUIFont" w:cs="AppleSystemUIFont"/>
+          <w:kern w:val="0"/>
+          <w:sz w:val="26"/>
+          <w:szCs w:val="26"/>
+          <w:lang w:val="nl-NL"/>
+        </w:rPr>
+        <w:t xml:space="preserve"> in combinatie toe te passen in mijn </w:t>
+      </w:r>
+      <w:proofErr w:type="spellStart"/>
+      <w:r>
+        <w:rPr>
+          <w:rFonts w:ascii="AppleSystemUIFont" w:hAnsi="AppleSystemUIFont" w:cs="AppleSystemUIFont"/>
+          <w:kern w:val="0"/>
+          <w:sz w:val="26"/>
+          <w:szCs w:val="26"/>
+          <w:lang w:val="nl-NL"/>
+        </w:rPr>
+        <w:t>css</w:t>
+      </w:r>
+      <w:proofErr w:type="spellEnd"/>
+      <w:r>
+        <w:rPr>
+          <w:rFonts w:ascii="AppleSystemUIFont" w:hAnsi="AppleSystemUIFont" w:cs="AppleSystemUIFont"/>
+          <w:kern w:val="0"/>
+          <w:sz w:val="26"/>
+          <w:szCs w:val="26"/>
+          <w:lang w:val="nl-NL"/>
+        </w:rPr>
+        <w:t xml:space="preserve">. Dit heb ik geleerd door eerst op </w:t>
+      </w:r>
+      <w:hyperlink r:id="rId7" w:history="1">
+        <w:r>
+          <w:rPr>
+            <w:rStyle w:val="Hyperlink"/>
+            <w:rFonts w:ascii="AppleSystemUIFont" w:hAnsi="AppleSystemUIFont" w:cs="AppleSystemUIFont"/>
+            <w:kern w:val="0"/>
+            <w:sz w:val="26"/>
+            <w:szCs w:val="26"/>
+            <w:lang w:val="nl-NL"/>
+          </w:rPr>
+          <w:t>www.flexboxfroggy.com/#nl</w:t>
+        </w:r>
+      </w:hyperlink>
+      <w:r>
+        <w:rPr>
+          <w:rFonts w:ascii="AppleSystemUIFont" w:hAnsi="AppleSystemUIFont" w:cs="AppleSystemUIFont"/>
+          <w:kern w:val="0"/>
+          <w:sz w:val="26"/>
+          <w:szCs w:val="26"/>
+          <w:lang w:val="nl-NL"/>
+        </w:rPr>
+        <w:t xml:space="preserve"> en </w:t>
+      </w:r>
+      <w:hyperlink r:id="rId8" w:history="1">
+        <w:r>
+          <w:rPr>
+            <w:rStyle w:val="Hyperlink"/>
+            <w:rFonts w:ascii="AppleSystemUIFont" w:hAnsi="AppleSystemUIFont" w:cs="AppleSystemUIFont"/>
+            <w:kern w:val="0"/>
+            <w:sz w:val="26"/>
+            <w:szCs w:val="26"/>
+            <w:lang w:val="nl-NL"/>
+          </w:rPr>
+          <w:t>www.cssgridgarden.com/#nl</w:t>
+        </w:r>
+      </w:hyperlink>
+      <w:r>
+        <w:rPr>
+          <w:rFonts w:ascii="AppleSystemUIFont" w:hAnsi="AppleSystemUIFont" w:cs="AppleSystemUIFont"/>
+          <w:kern w:val="0"/>
+          <w:sz w:val="26"/>
+          <w:szCs w:val="26"/>
+          <w:lang w:val="nl-NL"/>
+        </w:rPr>
+        <w:t xml:space="preserve"> mijn </w:t>
+      </w:r>
+      <w:proofErr w:type="spellStart"/>
+      <w:r>
+        <w:rPr>
+          <w:rFonts w:ascii="AppleSystemUIFont" w:hAnsi="AppleSystemUIFont" w:cs="AppleSystemUIFont"/>
+          <w:kern w:val="0"/>
+          <w:sz w:val="26"/>
+          <w:szCs w:val="26"/>
+          <w:lang w:val="nl-NL"/>
+        </w:rPr>
+        <w:t>flexbox</w:t>
+      </w:r>
+      <w:proofErr w:type="spellEnd"/>
+      <w:r>
+        <w:rPr>
+          <w:rFonts w:ascii="AppleSystemUIFont" w:hAnsi="AppleSystemUIFont" w:cs="AppleSystemUIFont"/>
+          <w:kern w:val="0"/>
+          <w:sz w:val="26"/>
+          <w:szCs w:val="26"/>
+          <w:lang w:val="nl-NL"/>
+        </w:rPr>
+        <w:t xml:space="preserve"> en </w:t>
+      </w:r>
+      <w:proofErr w:type="spellStart"/>
+      <w:r>
+        <w:rPr>
+          <w:rFonts w:ascii="AppleSystemUIFont" w:hAnsi="AppleSystemUIFont" w:cs="AppleSystemUIFont"/>
+          <w:kern w:val="0"/>
+          <w:sz w:val="26"/>
+          <w:szCs w:val="26"/>
+          <w:lang w:val="nl-NL"/>
+        </w:rPr>
+        <w:t>grid</w:t>
+      </w:r>
+      <w:proofErr w:type="spellEnd"/>
+      <w:r>
+        <w:rPr>
+          <w:rFonts w:ascii="AppleSystemUIFont" w:hAnsi="AppleSystemUIFont" w:cs="AppleSystemUIFont"/>
+          <w:kern w:val="0"/>
+          <w:sz w:val="26"/>
+          <w:szCs w:val="26"/>
+          <w:lang w:val="nl-NL"/>
+        </w:rPr>
+        <w:t xml:space="preserve"> vaardigheden te oefenen en daarna deze opnieuw toe te passen op de opdracht met referentie op de websites onder weergegeven. </w:t>
+      </w:r>
+    </w:p>
+    <w:p>
+      <w:pPr>
+        <w:autoSpaceDE w:val="0"/>
+        <w:autoSpaceDN w:val="0"/>
+        <w:adjustRightInd w:val="0"/>
+        <w:spacing w:after="0" w:line="240" w:lineRule="auto"/>
+        <w:rPr>
+          <w:rFonts w:ascii="AppleSystemUIFont" w:hAnsi="AppleSystemUIFont" w:cs="AppleSystemUIFont"/>
+          <w:kern w:val="0"/>
+          <w:sz w:val="26"/>
+          <w:szCs w:val="26"/>
+          <w:lang w:val="nl-NL"/>
+        </w:rPr>
+      </w:pPr>
+    </w:p>
+    <w:p>
+      <w:pPr>
+        <w:autoSpaceDE w:val="0"/>
+        <w:autoSpaceDN w:val="0"/>
+        <w:adjustRightInd w:val="0"/>
+        <w:spacing w:after="0" w:line="240" w:lineRule="auto"/>
+        <w:rPr>
+          <w:rFonts w:ascii="AppleSystemUIFont" w:hAnsi="AppleSystemUIFont" w:cs="AppleSystemUIFont"/>
+          <w:kern w:val="0"/>
+          <w:sz w:val="26"/>
+          <w:szCs w:val="26"/>
+          <w:lang w:val="en-GB"/>
+        </w:rPr>
+      </w:pPr>
+      <w:r>
+        <w:rPr>
+          <w:rFonts w:ascii="AppleSystemUIFont" w:hAnsi="AppleSystemUIFont" w:cs="AppleSystemUIFont"/>
+          <w:kern w:val="0"/>
+          <w:sz w:val="26"/>
+          <w:szCs w:val="26"/>
+          <w:lang w:val="en-GB"/>
+        </w:rPr>
+        <w:t>L</w:t>
+      </w:r>
+      <w:r>
+        <w:rPr>
+          <w:rFonts w:ascii="AppleSystemUIFont" w:hAnsi="AppleSystemUIFont" w:cs="AppleSystemUIFont"/>
+          <w:kern w:val="0"/>
+          <w:sz w:val="26"/>
+          <w:szCs w:val="26"/>
+          <w:lang w:val="en-GB"/>
+        </w:rPr>
+        <w:t xml:space="preserve">ink </w:t>
+      </w:r>
+      <w:proofErr w:type="spellStart"/>
+      <w:r>
+        <w:rPr>
+          <w:rFonts w:ascii="AppleSystemUIFont" w:hAnsi="AppleSystemUIFont" w:cs="AppleSystemUIFont"/>
+          <w:kern w:val="0"/>
+          <w:sz w:val="26"/>
+          <w:szCs w:val="26"/>
+          <w:lang w:val="en-GB"/>
+        </w:rPr>
+        <w:t>naar</w:t>
+      </w:r>
+      <w:proofErr w:type="spellEnd"/>
+      <w:r>
+        <w:rPr>
+          <w:rFonts w:ascii="AppleSystemUIFont" w:hAnsi="AppleSystemUIFont" w:cs="AppleSystemUIFont"/>
+          <w:kern w:val="0"/>
+          <w:sz w:val="26"/>
+          <w:szCs w:val="26"/>
+          <w:lang w:val="en-GB"/>
+        </w:rPr>
+        <w:t xml:space="preserve"> GIT</w:t>
+      </w:r>
+      <w:r>
+        <w:rPr>
+          <w:rFonts w:ascii="AppleSystemUIFont" w:hAnsi="AppleSystemUIFont" w:cs="AppleSystemUIFont"/>
+          <w:kern w:val="0"/>
+          <w:sz w:val="26"/>
+          <w:szCs w:val="26"/>
+          <w:lang w:val="en-GB"/>
+        </w:rPr>
+        <w:t>:</w:t>
+      </w:r>
+      <w:r>
+        <w:rPr>
+          <w:rFonts w:ascii="AppleSystemUIFont" w:hAnsi="AppleSystemUIFont" w:cs="AppleSystemUIFont"/>
+          <w:kern w:val="0"/>
+          <w:sz w:val="26"/>
+          <w:szCs w:val="26"/>
+          <w:lang w:val="en-GB"/>
+        </w:rPr>
+        <w:t xml:space="preserve"> </w:t>
+      </w:r>
+      <w:r>
+        <w:rPr>
+          <w:rFonts w:ascii="AppleSystemUIFont" w:hAnsi="AppleSystemUIFont" w:cs="AppleSystemUIFont"/>
+          <w:kern w:val="0"/>
+          <w:sz w:val="26"/>
+          <w:szCs w:val="26"/>
+          <w:lang w:val="en-GB"/>
+        </w:rPr>
+        <w:t>github.com/</w:t>
+      </w:r>
+      <w:proofErr w:type="spellStart"/>
+      <w:r>
+        <w:rPr>
+          <w:rFonts w:ascii="AppleSystemUIFont" w:hAnsi="AppleSystemUIFont" w:cs="AppleSystemUIFont"/>
+          <w:kern w:val="0"/>
+          <w:sz w:val="26"/>
+          <w:szCs w:val="26"/>
+          <w:lang w:val="en-GB"/>
+        </w:rPr>
+        <w:t>Bouncybull</w:t>
+      </w:r>
+      <w:proofErr w:type="spellEnd"/>
+      <w:r>
+        <w:rPr>
+          <w:rFonts w:ascii="AppleSystemUIFont" w:hAnsi="AppleSystemUIFont" w:cs="AppleSystemUIFont"/>
+          <w:kern w:val="0"/>
+          <w:sz w:val="26"/>
+          <w:szCs w:val="26"/>
+          <w:lang w:val="en-GB"/>
+        </w:rPr>
+        <w:t>/LO-Development</w:t>
+      </w:r>
+    </w:p>
+    <w:p>
+      <w:pPr>
+        <w:autoSpaceDE w:val="0"/>
+        <w:autoSpaceDN w:val="0"/>
+        <w:adjustRightInd w:val="0"/>
+        <w:spacing w:after="0" w:line="240" w:lineRule="auto"/>
+        <w:rPr>
+          <w:rFonts w:ascii="AppleSystemUIFont" w:hAnsi="AppleSystemUIFont" w:cs="AppleSystemUIFont"/>
+          <w:kern w:val="0"/>
+          <w:sz w:val="26"/>
+          <w:szCs w:val="26"/>
+          <w:lang w:val="en-GB"/>
+        </w:rPr>
+      </w:pPr>
+    </w:p>
+    <w:p>
+      <w:pPr>
+        <w:autoSpaceDE w:val="0"/>
+        <w:autoSpaceDN w:val="0"/>
+        <w:adjustRightInd w:val="0"/>
+        <w:spacing w:after="0" w:line="240" w:lineRule="auto"/>
+        <w:rPr>
+          <w:rFonts w:ascii="AppleSystemUIFont" w:hAnsi="AppleSystemUIFont" w:cs="AppleSystemUIFont"/>
+          <w:kern w:val="0"/>
+          <w:sz w:val="26"/>
+          <w:szCs w:val="26"/>
+          <w:lang w:val="nl-NL"/>
+        </w:rPr>
+      </w:pPr>
+      <w:r>
+        <w:rPr>
+          <w:rFonts w:ascii="AppleSystemUIFont" w:hAnsi="AppleSystemUIFont" w:cs="AppleSystemUIFont"/>
+          <w:kern w:val="0"/>
+          <w:sz w:val="26"/>
+          <w:szCs w:val="26"/>
+          <w:lang w:val="nl-NL"/>
+        </w:rPr>
+        <w:t>Link naar demo</w:t>
+      </w:r>
+      <w:r>
+        <w:rPr>
+          <w:rFonts w:ascii="AppleSystemUIFont" w:hAnsi="AppleSystemUIFont" w:cs="AppleSystemUIFont"/>
+          <w:kern w:val="0"/>
+          <w:sz w:val="26"/>
+          <w:szCs w:val="26"/>
+          <w:lang w:val="nl-NL"/>
+        </w:rPr>
+        <w:t>:</w:t>
+      </w:r>
+      <w:r>
+        <w:rPr>
+          <w:rFonts w:ascii="AppleSystemUIFont" w:hAnsi="AppleSystemUIFont" w:cs="AppleSystemUIFont"/>
+          <w:kern w:val="0"/>
+          <w:sz w:val="26"/>
+          <w:szCs w:val="26"/>
+          <w:lang w:val="nl-NL"/>
+        </w:rPr>
+        <w:t xml:space="preserve"> </w:t>
+      </w:r>
+      <w:r>
+        <w:rPr>
+          <w:rFonts w:ascii="AppleSystemUIFont" w:hAnsi="AppleSystemUIFont" w:cs="AppleSystemUIFont"/>
+          <w:kern w:val="0"/>
+          <w:sz w:val="26"/>
+          <w:szCs w:val="26"/>
+          <w:lang w:val="nl-NL"/>
+        </w:rPr>
+        <w:t>i513900.hera.fontysict.net/opdracht-</w:t>
+      </w:r>
+      <w:proofErr w:type="spellStart"/>
+      <w:r>
+        <w:rPr>
+          <w:rFonts w:ascii="AppleSystemUIFont" w:hAnsi="AppleSystemUIFont" w:cs="AppleSystemUIFont"/>
+          <w:kern w:val="0"/>
+          <w:sz w:val="26"/>
+          <w:szCs w:val="26"/>
+          <w:lang w:val="nl-NL"/>
+        </w:rPr>
+        <w:t>grid</w:t>
+      </w:r>
+      <w:proofErr w:type="spellEnd"/>
+      <w:r>
+        <w:rPr>
+          <w:rFonts w:ascii="AppleSystemUIFont" w:hAnsi="AppleSystemUIFont" w:cs="AppleSystemUIFont"/>
+          <w:kern w:val="0"/>
+          <w:sz w:val="26"/>
+          <w:szCs w:val="26"/>
+          <w:lang w:val="nl-NL"/>
+        </w:rPr>
+        <w:t>-</w:t>
+      </w:r>
+      <w:proofErr w:type="spellStart"/>
+      <w:r>
+        <w:rPr>
+          <w:rFonts w:ascii="AppleSystemUIFont" w:hAnsi="AppleSystemUIFont" w:cs="AppleSystemUIFont"/>
+          <w:kern w:val="0"/>
+          <w:sz w:val="26"/>
+          <w:szCs w:val="26"/>
+          <w:lang w:val="nl-NL"/>
+        </w:rPr>
+        <w:t>flex</w:t>
+      </w:r>
+      <w:proofErr w:type="spellEnd"/>
+      <w:r>
+        <w:rPr>
+          <w:rFonts w:ascii="AppleSystemUIFont" w:hAnsi="AppleSystemUIFont" w:cs="AppleSystemUIFont"/>
+          <w:kern w:val="0"/>
+          <w:sz w:val="26"/>
+          <w:szCs w:val="26"/>
+          <w:lang w:val="nl-NL"/>
+        </w:rPr>
+        <w:t>/</w:t>
+      </w:r>
+    </w:p>
+    <w:p>
+      <w:pPr>
+        <w:autoSpaceDE w:val="0"/>
+        <w:autoSpaceDN w:val="0"/>
+        <w:adjustRightInd w:val="0"/>
+        <w:spacing w:after="0" w:line="240" w:lineRule="auto"/>
+        <w:rPr>
+          <w:rFonts w:ascii="AppleSystemUIFont" w:hAnsi="AppleSystemUIFont" w:cs="AppleSystemUIFont"/>
+          <w:kern w:val="0"/>
+          <w:sz w:val="26"/>
+          <w:szCs w:val="26"/>
+          <w:lang w:val="nl-NL"/>
+        </w:rPr>
+      </w:pPr>
+    </w:p>
+    <w:p>
+      <w:pPr>
+        <w:autoSpaceDE w:val="0"/>
+        <w:autoSpaceDN w:val="0"/>
+        <w:adjustRightInd w:val="0"/>
+        <w:spacing w:after="0" w:line="240" w:lineRule="auto"/>
+        <w:rPr>
+          <w:rFonts w:ascii="AppleSystemUIFont" w:hAnsi="AppleSystemUIFont" w:cs="AppleSystemUIFont"/>
+          <w:kern w:val="0"/>
+          <w:sz w:val="26"/>
+          <w:szCs w:val="26"/>
+          <w:lang w:val="nl-NL"/>
+        </w:rPr>
+      </w:pPr>
+      <w:r>
+        <w:rPr>
+          <w:rFonts w:ascii="AppleSystemUIFont" w:hAnsi="AppleSystemUIFont" w:cs="AppleSystemUIFont"/>
+          <w:noProof/>
+          <w:kern w:val="0"/>
+          <w:sz w:val="26"/>
+          <w:szCs w:val="26"/>
+          <w:lang w:val="nl-NL"/>
+        </w:rPr>
+        <w:drawing>
+          <wp:inline distT="0" distB="0" distL="0" distR="0" wp14:anchorId="7E95D531" wp14:editId="65697B29">
+            <wp:extent cx="3695700" cy="1759011"/>
+            <wp:effectExtent l="0" t="0" r="0" b="0"/>
+            <wp:docPr id="253686705" name="Picture 1" descr="A child in overalls looking up&#10;&#10;AI-generated content may be incorrect."/>
+            <wp:cNvGraphicFramePr>
+              <a:graphicFrameLocks xmlns:a="http://schemas.openxmlformats.org/drawingml/2006/main" noChangeAspect="1"/>
+            </wp:cNvGraphicFramePr>
+            <a:graphic xmlns:a="http://schemas.openxmlformats.org/drawingml/2006/main">
+              <a:graphicData uri="http://schemas.openxmlformats.org/drawingml/2006/picture">
+                <pic:pic xmlns:pic="http://schemas.openxmlformats.org/drawingml/2006/picture">
+                  <pic:nvPicPr>
+                    <pic:cNvPr id="253686705" name="Picture 1" descr="A child in overalls looking up&#10;&#10;AI-generated content may be incorrect."/>
                     <pic:cNvPicPr/>
                   </pic:nvPicPr>
                   <pic:blipFill>
-                    <a:blip r:embed="rId5" cstate="print">
+                    <a:blip r:embed="rId9" cstate="print">
                       <a:extLst>
                         <a:ext uri="{28A0092B-C50C-407E-A947-70E740481C1C}">
                           <a14:useLocalDpi xmlns:a14="http://schemas.microsoft.com/office/drawing/2010/main" val="0"/>
@@ -601,7 +1085,7 @@
                   <pic:spPr>
                     <a:xfrm>
                       <a:off x="0" y="0"/>
-                      <a:ext cx="3624661" cy="1807295"/>
+                      <a:ext cx="3714118" cy="1767777"/>
                     </a:xfrm>
                     <a:prstGeom prst="rect">
                       <a:avLst/>
@@ -631,6 +1115,21 @@
     </w:p>
     <w:p>
       <w:pPr>
+        <w:pStyle w:val="Heading2"/>
+        <w:rPr>
+          <w:lang w:val="nl-NL"/>
+        </w:rPr>
+      </w:pPr>
+      <w:r>
+        <w:rPr>
+          <w:lang w:val="nl-NL"/>
+        </w:rPr>
+        <w:lastRenderedPageBreak/>
+        <w:t>Bronnen</w:t>
+      </w:r>
+    </w:p>
+    <w:p>
+      <w:pPr>
         <w:autoSpaceDE w:val="0"/>
         <w:autoSpaceDN w:val="0"/>
         <w:adjustRightInd w:val="0"/>
@@ -643,16 +1142,19 @@
           <w:lang w:val="nl-NL"/>
         </w:rPr>
       </w:pPr>
-      <w:r>
-        <w:rPr>
-          <w:rFonts w:ascii="AppleSystemUIFont" w:hAnsi="AppleSystemUIFont" w:cs="AppleSystemUIFont"/>
-          <w:kern w:val="0"/>
-          <w:sz w:val="26"/>
-          <w:szCs w:val="26"/>
-          <w:lang w:val="nl-NL"/>
-        </w:rPr>
-        <w:t>[Bronnen &amp; AI Prompts]</w:t>
-      </w:r>
+      <w:hyperlink r:id="rId10" w:history="1">
+        <w:r>
+          <w:rPr>
+            <w:rStyle w:val="Hyperlink"/>
+            <w:rFonts w:ascii="AppleSystemUIFont" w:hAnsi="AppleSystemUIFont" w:cs="AppleSystemUIFont"/>
+            <w:kern w:val="0"/>
+            <w:sz w:val="26"/>
+            <w:szCs w:val="26"/>
+            <w:lang w:val="nl-NL"/>
+          </w:rPr>
+          <w:t>https://medium.com/@woutervanderzee/a-css-grid-based-layout-26d6f6449545</w:t>
+        </w:r>
+      </w:hyperlink>
     </w:p>
     <w:p>
       <w:pPr>
@@ -668,18 +1170,19 @@
           <w:lang w:val="nl-NL"/>
         </w:rPr>
       </w:pPr>
-      <w:proofErr w:type="gramStart"/>
-      <w:r>
-        <w:rPr>
-          <w:rFonts w:ascii="AppleSystemUIFont" w:hAnsi="AppleSystemUIFont" w:cs="AppleSystemUIFont"/>
-          <w:kern w:val="0"/>
-          <w:sz w:val="26"/>
-          <w:szCs w:val="26"/>
-          <w:lang w:val="nl-NL"/>
-        </w:rPr>
-        <w:t>https://medium.com/@woutervanderzee/a-css-grid-based-layout-26d6f6449545</w:t>
-      </w:r>
-      <w:proofErr w:type="gramEnd"/>
+      <w:hyperlink r:id="rId11" w:history="1">
+        <w:r>
+          <w:rPr>
+            <w:rStyle w:val="Hyperlink"/>
+            <w:rFonts w:ascii="AppleSystemUIFont" w:hAnsi="AppleSystemUIFont" w:cs="AppleSystemUIFont"/>
+            <w:kern w:val="0"/>
+            <w:sz w:val="26"/>
+            <w:szCs w:val="26"/>
+            <w:lang w:val="nl-NL"/>
+          </w:rPr>
+          <w:t>https://www.w3schools.com/css/css3_flexbox.asp</w:t>
+        </w:r>
+      </w:hyperlink>
     </w:p>
     <w:p>
       <w:pPr>
@@ -695,6 +1198,19 @@
           <w:lang w:val="nl-NL"/>
         </w:rPr>
       </w:pPr>
+      <w:hyperlink r:id="rId12" w:history="1">
+        <w:r>
+          <w:rPr>
+            <w:rStyle w:val="Hyperlink"/>
+            <w:rFonts w:ascii="AppleSystemUIFont" w:hAnsi="AppleSystemUIFont" w:cs="AppleSystemUIFont"/>
+            <w:kern w:val="0"/>
+            <w:sz w:val="26"/>
+            <w:szCs w:val="26"/>
+            <w:lang w:val="nl-NL"/>
+          </w:rPr>
+          <w:t>https://www.w3schools.com/css/css_grid.asp</w:t>
+        </w:r>
+      </w:hyperlink>
     </w:p>
     <w:p>
       <w:pPr>
@@ -710,6 +1226,19 @@
           <w:lang w:val="nl-NL"/>
         </w:rPr>
       </w:pPr>
+      <w:hyperlink r:id="rId13" w:history="1">
+        <w:r>
+          <w:rPr>
+            <w:rStyle w:val="Hyperlink"/>
+            <w:rFonts w:ascii="AppleSystemUIFont" w:hAnsi="AppleSystemUIFont" w:cs="AppleSystemUIFont"/>
+            <w:kern w:val="0"/>
+            <w:sz w:val="26"/>
+            <w:szCs w:val="26"/>
+            <w:lang w:val="nl-NL"/>
+          </w:rPr>
+          <w:t>https://flexboxfroggy.com/#nl</w:t>
+        </w:r>
+      </w:hyperlink>
     </w:p>
     <w:p>
       <w:pPr>
@@ -725,6 +1254,29 @@
           <w:lang w:val="nl-NL"/>
         </w:rPr>
       </w:pPr>
+      <w:hyperlink r:id="rId14" w:history="1">
+        <w:r>
+          <w:rPr>
+            <w:rStyle w:val="Hyperlink"/>
+            <w:rFonts w:ascii="AppleSystemUIFont" w:hAnsi="AppleSystemUIFont" w:cs="AppleSystemUIFont"/>
+            <w:kern w:val="0"/>
+            <w:sz w:val="26"/>
+            <w:szCs w:val="26"/>
+            <w:lang w:val="nl-NL"/>
+          </w:rPr>
+          <w:t>https://cssgridgarden.com/#nl</w:t>
+        </w:r>
+      </w:hyperlink>
+      <w:r>
+        <w:rPr>
+          <w:rFonts w:ascii="AppleSystemUIFont" w:hAnsi="AppleSystemUIFont" w:cs="AppleSystemUIFont"/>
+          <w:kern w:val="0"/>
+          <w:sz w:val="26"/>
+          <w:szCs w:val="26"/>
+          <w:lang w:val="nl-NL"/>
+        </w:rPr>
+        <w:t xml:space="preserve"> </w:t>
+      </w:r>
     </w:p>
     <w:p>
       <w:pPr>
@@ -737,19 +1289,24 @@
           <w:kern w:val="0"/>
           <w:sz w:val="26"/>
           <w:szCs w:val="26"/>
-          <w:lang w:val="en-GB"/>
-        </w:rPr>
-      </w:pPr>
-      <w:r>
-        <w:rPr>
-          <w:rFonts w:ascii="AppleSystemUIFont" w:hAnsi="AppleSystemUIFont" w:cs="AppleSystemUIFont"/>
-          <w:kern w:val="0"/>
-          <w:sz w:val="26"/>
-          <w:szCs w:val="26"/>
-          <w:lang w:val="en-GB"/>
-        </w:rPr>
-        <w:t>&lt;repeat&gt;</w:t>
-      </w:r>
+          <w:lang w:val="nl-NL"/>
+        </w:rPr>
+      </w:pPr>
+    </w:p>
+    <w:p>
+      <w:pPr>
+        <w:autoSpaceDE w:val="0"/>
+        <w:autoSpaceDN w:val="0"/>
+        <w:adjustRightInd w:val="0"/>
+        <w:spacing w:after="0" w:line="240" w:lineRule="auto"/>
+        <w:rPr>
+          <w:rFonts w:ascii="AppleSystemUIFont" w:hAnsi="AppleSystemUIFont" w:cs="AppleSystemUIFont"/>
+          <w:kern w:val="0"/>
+          <w:sz w:val="26"/>
+          <w:szCs w:val="26"/>
+          <w:lang w:val="nl-NL"/>
+        </w:rPr>
+      </w:pPr>
     </w:p>
     <w:p/>
     <w:sectPr>
@@ -1190,7 +1747,6 @@
     <w:next w:val="Normal"/>
     <w:link w:val="Heading2Char"/>
     <w:uiPriority w:val="9"/>
-    <w:semiHidden/>
     <w:unhideWhenUsed/>
     <w:qFormat/>
     <w:rsid w:val="00296737"/>
@@ -1407,7 +1963,6 @@
     <w:basedOn w:val="DefaultParagraphFont"/>
     <w:link w:val="Heading2"/>
     <w:uiPriority w:val="9"/>
-    <w:semiHidden/>
     <w:rsid w:val="00296737"/>
     <w:rPr>
       <w:rFonts w:asciiTheme="majorHAnsi" w:eastAsiaTheme="majorEastAsia" w:hAnsiTheme="majorHAnsi" w:cstheme="majorBidi"/>
@@ -1677,6 +2232,29 @@
       <w:smallCaps/>
       <w:color w:val="0F4761" w:themeColor="accent1" w:themeShade="BF"/>
       <w:spacing w:val="5"/>
+    </w:rPr>
+  </w:style>
+  <w:style w:type="character" w:styleId="Hyperlink">
+    <w:name w:val="Hyperlink"/>
+    <w:basedOn w:val="DefaultParagraphFont"/>
+    <w:uiPriority w:val="99"/>
+    <w:unhideWhenUsed/>
+    <w:rsid w:val="00F660EB"/>
+    <w:rPr>
+      <w:color w:val="467886" w:themeColor="hyperlink"/>
+      <w:u w:val="single"/>
+    </w:rPr>
+  </w:style>
+  <w:style w:type="character" w:styleId="UnresolvedMention">
+    <w:name w:val="Unresolved Mention"/>
+    <w:basedOn w:val="DefaultParagraphFont"/>
+    <w:uiPriority w:val="99"/>
+    <w:semiHidden/>
+    <w:unhideWhenUsed/>
+    <w:rsid w:val="00F660EB"/>
+    <w:rPr>
+      <w:color w:val="605E5C"/>
+      <w:shd w:val="clear" w:color="auto" w:fill="E1DFDD"/>
     </w:rPr>
   </w:style>
 </w:styles>

</xml_diff>